<commit_message>
ip update + morgonmöte
</commit_message>
<xml_diff>
--- a/documentation/Morgonmöte.docx
+++ b/documentation/Morgonmöte.docx
@@ -9,15 +9,17 @@
     </w:p>
     <w:p>
       <w:r>
-        <w:t xml:space="preserve">Idag så ska vi titta på film med Terese på morgonen, som kommer handla om ingenjörer. På eftermiddagen så kommer Emma jobba med att få i gång registreringen och </w:t>
+        <w:t>Idag så ska vi titta på film med Terese på morgonen, som kommer handla om ingenjörer. På eftermiddagen så kommer Emma jobba med att få i gång registreringen och loggin. Dennis ska fixa den generella layouten för fönstret. Och Pontus latar sig på Dreamhack.</w:t>
       </w:r>
-      <w:proofErr w:type="spellStart"/>
+    </w:p>
+    <w:p>
       <w:r>
-        <w:t>loggin</w:t>
+        <w:t>2013-11-25</w:t>
       </w:r>
-      <w:proofErr w:type="spellEnd"/>
+    </w:p>
+    <w:p>
       <w:r>
-        <w:t>. Dennis ska fixa den generella layouten för fönstret. Och Pontus latar sig på Dreamhack.</w:t>
+        <w:t>Igår så började vi programmera i java Dennis började med att skapa fönstret och den generella griden, och Emma började med registreringen. Idag ska Emma se till så att formuläret fungerar. Dennis ska fina till den generella gridden och möjligt vi börja med att skapa händelser.</w:t>
       </w:r>
       <w:bookmarkStart w:id="0" w:name="_GoBack"/>
       <w:bookmarkEnd w:id="0"/>

</xml_diff>

<commit_message>
Sync från lördagen + Morgonmöte
</commit_message>
<xml_diff>
--- a/documentation/Morgonmöte.docx
+++ b/documentation/Morgonmöte.docx
@@ -9,17 +9,72 @@
     </w:p>
     <w:p>
       <w:r>
-        <w:t>Idag så ska vi titta på film med Terese på morgonen, som kommer handla om ingenjörer. På eftermiddagen så kommer Emma jobba med att få i gång registreringen och loggin. Dennis ska fixa den generella layouten för fönstret. Och Pontus latar sig på Dreamhack.</w:t>
-      </w:r>
-    </w:p>
-    <w:p>
-      <w:r>
-        <w:t>2013-11-25</w:t>
-      </w:r>
-    </w:p>
-    <w:p>
-      <w:r>
-        <w:t>Igår så började vi programmera i java Dennis började med att skapa fönstret och den generella griden, och Emma började med registreringen. Idag ska Emma se till så att formuläret fungerar. Dennis ska fina till den generella gridden och möjligt vi börja med att skapa händelser.</w:t>
+        <w:t xml:space="preserve">Idag så ska vi titta på film med Terese på morgonen, som kommer handla om ingenjörer. På eftermiddagen så kommer Emma jobba med att </w:t>
+      </w:r>
+      <w:r>
+        <w:t>få i gång registreringen och lo</w:t>
+      </w:r>
+      <w:r>
+        <w:t>gin. Dennis ska fixa den generella layouten för fönstret. Och Pontus latar sig på Dreamhack.</w:t>
+      </w:r>
+    </w:p>
+    <w:p>
+      <w:r>
+        <w:t>2016</w:t>
+      </w:r>
+      <w:r>
+        <w:t>-11-25</w:t>
+      </w:r>
+    </w:p>
+    <w:p>
+      <w:r>
+        <w:t xml:space="preserve">Igår så började vi programmera i java Dennis började med att skapa fönstret och den generella </w:t>
+      </w:r>
+      <w:proofErr w:type="spellStart"/>
+      <w:r>
+        <w:t>griden</w:t>
+      </w:r>
+      <w:proofErr w:type="spellEnd"/>
+      <w:r>
+        <w:t xml:space="preserve">, och Emma började med registreringen. Idag ska Emma se till så att formuläret fungerar. Dennis ska fina till den generella </w:t>
+      </w:r>
+      <w:proofErr w:type="spellStart"/>
+      <w:r>
+        <w:t>gridden</w:t>
+      </w:r>
+      <w:proofErr w:type="spellEnd"/>
+      <w:r>
+        <w:t xml:space="preserve"> och möjligt vi börja med att skapa händelser.</w:t>
+      </w:r>
+    </w:p>
+    <w:p>
+      <w:r>
+        <w:t>2016-11-26</w:t>
+      </w:r>
+    </w:p>
+    <w:p>
+      <w:r>
+        <w:t>Igår så gjordes registrering grundklart, dvs det går att registrera sig men finns ingen felhantering av det än. Login påbörjades. Vi fixade databas-anslutningen. Dennis påbörjade att lägga till händelser.</w:t>
+      </w:r>
+    </w:p>
+    <w:p>
+      <w:r>
+        <w:t>Idag, lördag ska vi visa upp oss på öppet hus och helt enkelt bara fortsätta arbeta. Händelser och login.</w:t>
+      </w:r>
+    </w:p>
+    <w:p>
+      <w:r>
+        <w:t>2016-11-28</w:t>
+      </w:r>
+    </w:p>
+    <w:p>
+      <w:r>
+        <w:t>Öppet hus på lördagen var välbesökt, dessvärre var det så välbesökt att vi inte hann göra något arbete.</w:t>
+      </w:r>
+    </w:p>
+    <w:p>
+      <w:r>
+        <w:t>Vi får fortsätta med det vi skulle gjort i lördags. Pontus ska göra knappar till vyn, men det ska inte fungera än.</w:t>
       </w:r>
       <w:bookmarkStart w:id="0" w:name="_GoBack"/>
       <w:bookmarkEnd w:id="0"/>

</xml_diff>

<commit_message>
Registrering och Login update + morgonmöte
</commit_message>
<xml_diff>
--- a/documentation/Morgonmöte.docx
+++ b/documentation/Morgonmöte.docx
@@ -28,23 +28,7 @@
     </w:p>
     <w:p>
       <w:r>
-        <w:t xml:space="preserve">Igår så började vi programmera i java Dennis började med att skapa fönstret och den generella </w:t>
-      </w:r>
-      <w:proofErr w:type="spellStart"/>
-      <w:r>
-        <w:t>griden</w:t>
-      </w:r>
-      <w:proofErr w:type="spellEnd"/>
-      <w:r>
-        <w:t xml:space="preserve">, och Emma började med registreringen. Idag ska Emma se till så att formuläret fungerar. Dennis ska fina till den generella </w:t>
-      </w:r>
-      <w:proofErr w:type="spellStart"/>
-      <w:r>
-        <w:t>gridden</w:t>
-      </w:r>
-      <w:proofErr w:type="spellEnd"/>
-      <w:r>
-        <w:t xml:space="preserve"> och möjligt vi börja med att skapa händelser.</w:t>
+        <w:t>Igår så började vi programmera i java Dennis började med att skapa fönstret och den generella griden, och Emma började med registreringen. Idag ska Emma se till så att formuläret fungerar. Dennis ska fina till den generella gridden och möjligt vi börja med att skapa händelser.</w:t>
       </w:r>
     </w:p>
     <w:p>
@@ -75,6 +59,21 @@
     <w:p>
       <w:r>
         <w:t>Vi får fortsätta med det vi skulle gjort i lördags. Pontus ska göra knappar till vyn, men det ska inte fungera än.</w:t>
+      </w:r>
+    </w:p>
+    <w:p>
+      <w:r>
+        <w:t>2016-11-29</w:t>
+      </w:r>
+    </w:p>
+    <w:p>
+      <w:r>
+        <w:t>Igår höll Dennis på med händelsehanterare, emma fortsatte med registreringen och Pontus började med navigering.</w:t>
+      </w:r>
+    </w:p>
+    <w:p>
+      <w:r>
+        <w:t>Idag får vi se hur mycket vi hinner. 9.45 ska vi gå till Combitech på föreläsning om säkerhet, och sedan ska vi fortsätta om tid finns. Om inte annat så får vi fortsätta imorgon.</w:t>
       </w:r>
       <w:bookmarkStart w:id="0" w:name="_GoBack"/>
       <w:bookmarkEnd w:id="0"/>

</xml_diff>

<commit_message>
Menu Nav bar fungerar + morognmöte
</commit_message>
<xml_diff>
--- a/documentation/Morgonmöte.docx
+++ b/documentation/Morgonmöte.docx
@@ -1,6 +1,6 @@
 
 <file path=word/document.xml><?xml version="1.0" encoding="utf-8"?>
-<w:document xmlns:wpc="http://schemas.microsoft.com/office/word/2010/wordprocessingCanvas" xmlns:cx="http://schemas.microsoft.com/office/drawing/2014/chartex" xmlns:cx1="http://schemas.microsoft.com/office/drawing/2015/9/8/chartex" xmlns:mc="http://schemas.openxmlformats.org/markup-compatibility/2006" xmlns:o="urn:schemas-microsoft-com:office:office" xmlns:r="http://schemas.openxmlformats.org/officeDocument/2006/relationships" xmlns:m="http://schemas.openxmlformats.org/officeDocument/2006/math" xmlns:v="urn:schemas-microsoft-com:vml" xmlns:wp14="http://schemas.microsoft.com/office/word/2010/wordprocessingDrawing" xmlns:wp="http://schemas.openxmlformats.org/drawingml/2006/wordprocessingDrawing" xmlns:w10="urn:schemas-microsoft-com:office:word" xmlns:w="http://schemas.openxmlformats.org/wordprocessingml/2006/main" xmlns:w14="http://schemas.microsoft.com/office/word/2010/wordml" xmlns:w15="http://schemas.microsoft.com/office/word/2012/wordml" xmlns:w16se="http://schemas.microsoft.com/office/word/2015/wordml/symex" xmlns:wpg="http://schemas.microsoft.com/office/word/2010/wordprocessingGroup" xmlns:wpi="http://schemas.microsoft.com/office/word/2010/wordprocessingInk" xmlns:wne="http://schemas.microsoft.com/office/word/2006/wordml" xmlns:wps="http://schemas.microsoft.com/office/word/2010/wordprocessingShape" mc:Ignorable="w14 w15 w16se wp14">
+<w:document xmlns:wpc="http://schemas.microsoft.com/office/word/2010/wordprocessingCanvas" xmlns:cx="http://schemas.microsoft.com/office/drawing/2014/chartex" xmlns:cx1="http://schemas.microsoft.com/office/drawing/2015/9/8/chartex" xmlns:cx2="http://schemas.microsoft.com/office/drawing/2015/10/21/chartex" xmlns:mc="http://schemas.openxmlformats.org/markup-compatibility/2006" xmlns:o="urn:schemas-microsoft-com:office:office" xmlns:r="http://schemas.openxmlformats.org/officeDocument/2006/relationships" xmlns:m="http://schemas.openxmlformats.org/officeDocument/2006/math" xmlns:v="urn:schemas-microsoft-com:vml" xmlns:wp14="http://schemas.microsoft.com/office/word/2010/wordprocessingDrawing" xmlns:wp="http://schemas.openxmlformats.org/drawingml/2006/wordprocessingDrawing" xmlns:w10="urn:schemas-microsoft-com:office:word" xmlns:w="http://schemas.openxmlformats.org/wordprocessingml/2006/main" xmlns:w14="http://schemas.microsoft.com/office/word/2010/wordml" xmlns:w15="http://schemas.microsoft.com/office/word/2012/wordml" xmlns:w16se="http://schemas.microsoft.com/office/word/2015/wordml/symex" xmlns:wpg="http://schemas.microsoft.com/office/word/2010/wordprocessingGroup" xmlns:wpi="http://schemas.microsoft.com/office/word/2010/wordprocessingInk" xmlns:wne="http://schemas.microsoft.com/office/word/2006/wordml" xmlns:wps="http://schemas.microsoft.com/office/word/2010/wordprocessingShape" mc:Ignorable="w14 w15 w16se wp14">
   <w:body>
     <w:p>
       <w:r>
@@ -28,7 +28,23 @@
     </w:p>
     <w:p>
       <w:r>
-        <w:t>Igår så började vi programmera i java Dennis började med att skapa fönstret och den generella griden, och Emma började med registreringen. Idag ska Emma se till så att formuläret fungerar. Dennis ska fina till den generella gridden och möjligt vi börja med att skapa händelser.</w:t>
+        <w:t xml:space="preserve">Igår så började vi programmera i java Dennis började med att skapa fönstret och den generella </w:t>
+      </w:r>
+      <w:proofErr w:type="spellStart"/>
+      <w:r>
+        <w:t>griden</w:t>
+      </w:r>
+      <w:proofErr w:type="spellEnd"/>
+      <w:r>
+        <w:t xml:space="preserve">, och Emma började med registreringen. Idag ska Emma se till så att formuläret fungerar. Dennis ska fina till den generella </w:t>
+      </w:r>
+      <w:proofErr w:type="spellStart"/>
+      <w:r>
+        <w:t>gridden</w:t>
+      </w:r>
+      <w:proofErr w:type="spellEnd"/>
+      <w:r>
+        <w:t xml:space="preserve"> och möjligt vi börja med att skapa händelser.</w:t>
       </w:r>
     </w:p>
     <w:p>
@@ -83,15 +99,61 @@
     </w:p>
     <w:p>
       <w:r>
-        <w:t>Igår så fortsatte Dennis med händelsehanteraren, Emma började med layouten för vecka, månad och dag. Ponuts höll på med navbaren.</w:t>
+        <w:t xml:space="preserve">Igår så fortsatte Dennis med händelsehanteraren, Emma började med layouten för vecka, månad och dag. </w:t>
+      </w:r>
+      <w:proofErr w:type="spellStart"/>
+      <w:r>
+        <w:t>Ponuts</w:t>
+      </w:r>
+      <w:proofErr w:type="spellEnd"/>
+      <w:r>
+        <w:t xml:space="preserve"> höll på med </w:t>
+      </w:r>
+      <w:proofErr w:type="spellStart"/>
+      <w:r>
+        <w:t>navbaren</w:t>
+      </w:r>
+      <w:proofErr w:type="spellEnd"/>
+      <w:r>
+        <w:t>.</w:t>
       </w:r>
     </w:p>
     <w:p>
       <w:r>
         <w:t>Dennis ska göra klart händelsehanteraren idag, Pontus sa se till att nav baren funkar ordentligt. Emma ska göra klart vyerna och städa i koden.</w:t>
+      </w:r>
+    </w:p>
+    <w:p>
+      <w:r>
+        <w:t>2016-12-02</w:t>
+      </w:r>
+    </w:p>
+    <w:p>
+      <w:r>
+        <w:t xml:space="preserve">Igår: </w:t>
+      </w:r>
+      <w:r>
+        <w:t>Emma gjorde om panelerna, Dennis jobbade med händelser och Pontus</w:t>
+      </w:r>
+      <w:r>
+        <w:t xml:space="preserve"> jobbade med navigeringen av Emmas paneler.</w:t>
+      </w:r>
+    </w:p>
+    <w:p>
+      <w:r>
+        <w:t>Idag:</w:t>
+      </w:r>
+      <w:r>
+        <w:t xml:space="preserve"> Dennis ska fixa layout för händelser så att han blir klar. De andra två ska göra klart det dom gjorde igår.</w:t>
+      </w:r>
+      <w:r>
+        <w:t xml:space="preserve"> </w:t>
       </w:r>
       <w:bookmarkStart w:id="0" w:name="_GoBack"/>
       <w:bookmarkEnd w:id="0"/>
+      <w:r>
+        <w:t xml:space="preserve"> </w:t>
+      </w:r>
     </w:p>
     <w:sectPr>
       <w:pgSz w:w="11906" w:h="16838"/>
@@ -120,7 +182,7 @@
       </w:pPr>
     </w:pPrDefault>
   </w:docDefaults>
-  <w:latentStyles w:defLockedState="0" w:defUIPriority="99" w:defSemiHidden="0" w:defUnhideWhenUsed="0" w:defQFormat="0" w:count="371">
+  <w:latentStyles w:defLockedState="0" w:defUIPriority="99" w:defSemiHidden="0" w:defUnhideWhenUsed="0" w:defQFormat="0" w:count="372">
     <w:lsdException w:name="Normal" w:uiPriority="0" w:qFormat="1"/>
     <w:lsdException w:name="heading 1" w:uiPriority="9" w:qFormat="1"/>
     <w:lsdException w:name="heading 2" w:semiHidden="1" w:uiPriority="9" w:unhideWhenUsed="1" w:qFormat="1"/>
@@ -226,7 +288,6 @@
     <w:lsdException w:name="HTML Sample" w:semiHidden="1" w:unhideWhenUsed="1"/>
     <w:lsdException w:name="HTML Typewriter" w:semiHidden="1" w:unhideWhenUsed="1"/>
     <w:lsdException w:name="HTML Variable" w:semiHidden="1" w:unhideWhenUsed="1"/>
-    <w:lsdException w:name="Normal Table" w:semiHidden="1" w:unhideWhenUsed="1"/>
     <w:lsdException w:name="annotation subject" w:semiHidden="1" w:unhideWhenUsed="1"/>
     <w:lsdException w:name="No List" w:semiHidden="1" w:unhideWhenUsed="1"/>
     <w:lsdException w:name="Outline List 1" w:semiHidden="1" w:unhideWhenUsed="1"/>
@@ -273,10 +334,8 @@
     <w:lsdException w:name="Table Subtle 2" w:semiHidden="1" w:unhideWhenUsed="1"/>
     <w:lsdException w:name="Table Web 1" w:semiHidden="1" w:unhideWhenUsed="1"/>
     <w:lsdException w:name="Table Web 2" w:semiHidden="1" w:unhideWhenUsed="1"/>
-    <w:lsdException w:name="Table Web 3" w:semiHidden="1" w:unhideWhenUsed="1"/>
     <w:lsdException w:name="Balloon Text" w:semiHidden="1" w:unhideWhenUsed="1"/>
     <w:lsdException w:name="Table Grid" w:uiPriority="39"/>
-    <w:lsdException w:name="Table Theme" w:semiHidden="1" w:unhideWhenUsed="1"/>
     <w:lsdException w:name="Placeholder Text" w:semiHidden="1"/>
     <w:lsdException w:name="No Spacing" w:uiPriority="1" w:qFormat="1"/>
     <w:lsdException w:name="Light Shading" w:uiPriority="60"/>
@@ -492,6 +551,7 @@
     <w:lsdException w:name="List Table 5 Dark Accent 6" w:uiPriority="50"/>
     <w:lsdException w:name="List Table 6 Colorful Accent 6" w:uiPriority="51"/>
     <w:lsdException w:name="List Table 7 Colorful Accent 6" w:uiPriority="52"/>
+    <w:lsdException w:name="xgraphic" w:semiHidden="1" w:unhideWhenUsed="1"/>
   </w:latentStyles>
   <w:style w:type="paragraph" w:default="1" w:styleId="Normal">
     <w:name w:val="Normal"/>

</xml_diff>

<commit_message>
Morgonmöte för onsdagens morgonmöte
</commit_message>
<xml_diff>
--- a/documentation/Morgonmöte.docx
+++ b/documentation/Morgonmöte.docx
@@ -1,6 +1,6 @@
 
 <file path=word/document.xml><?xml version="1.0" encoding="utf-8"?>
-<w:document xmlns:wpc="http://schemas.microsoft.com/office/word/2010/wordprocessingCanvas" xmlns:cx="http://schemas.microsoft.com/office/drawing/2014/chartex" xmlns:cx1="http://schemas.microsoft.com/office/drawing/2015/9/8/chartex" xmlns:mc="http://schemas.openxmlformats.org/markup-compatibility/2006" xmlns:o="urn:schemas-microsoft-com:office:office" xmlns:r="http://schemas.openxmlformats.org/officeDocument/2006/relationships" xmlns:m="http://schemas.openxmlformats.org/officeDocument/2006/math" xmlns:v="urn:schemas-microsoft-com:vml" xmlns:wp14="http://schemas.microsoft.com/office/word/2010/wordprocessingDrawing" xmlns:wp="http://schemas.openxmlformats.org/drawingml/2006/wordprocessingDrawing" xmlns:w10="urn:schemas-microsoft-com:office:word" xmlns:w="http://schemas.openxmlformats.org/wordprocessingml/2006/main" xmlns:w14="http://schemas.microsoft.com/office/word/2010/wordml" xmlns:w15="http://schemas.microsoft.com/office/word/2012/wordml" xmlns:w16se="http://schemas.microsoft.com/office/word/2015/wordml/symex" xmlns:wpg="http://schemas.microsoft.com/office/word/2010/wordprocessingGroup" xmlns:wpi="http://schemas.microsoft.com/office/word/2010/wordprocessingInk" xmlns:wne="http://schemas.microsoft.com/office/word/2006/wordml" xmlns:wps="http://schemas.microsoft.com/office/word/2010/wordprocessingShape" mc:Ignorable="w14 w15 w16se wp14">
+<w:document xmlns:wpc="http://schemas.microsoft.com/office/word/2010/wordprocessingCanvas" xmlns:cx="http://schemas.microsoft.com/office/drawing/2014/chartex" xmlns:cx1="http://schemas.microsoft.com/office/drawing/2015/9/8/chartex" xmlns:cx2="http://schemas.microsoft.com/office/drawing/2015/10/21/chartex" xmlns:mc="http://schemas.openxmlformats.org/markup-compatibility/2006" xmlns:o="urn:schemas-microsoft-com:office:office" xmlns:r="http://schemas.openxmlformats.org/officeDocument/2006/relationships" xmlns:m="http://schemas.openxmlformats.org/officeDocument/2006/math" xmlns:v="urn:schemas-microsoft-com:vml" xmlns:wp14="http://schemas.microsoft.com/office/word/2010/wordprocessingDrawing" xmlns:wp="http://schemas.openxmlformats.org/drawingml/2006/wordprocessingDrawing" xmlns:w10="urn:schemas-microsoft-com:office:word" xmlns:w="http://schemas.openxmlformats.org/wordprocessingml/2006/main" xmlns:w14="http://schemas.microsoft.com/office/word/2010/wordml" xmlns:w15="http://schemas.microsoft.com/office/word/2012/wordml" xmlns:w16se="http://schemas.microsoft.com/office/word/2015/wordml/symex" xmlns:wpg="http://schemas.microsoft.com/office/word/2010/wordprocessingGroup" xmlns:wpi="http://schemas.microsoft.com/office/word/2010/wordprocessingInk" xmlns:wne="http://schemas.microsoft.com/office/word/2006/wordml" xmlns:wps="http://schemas.microsoft.com/office/word/2010/wordprocessingShape" mc:Ignorable="w14 w15 w16se wp14">
   <w:body>
     <w:p>
       <w:r>
@@ -132,6 +132,51 @@
       <w:r>
         <w:lastRenderedPageBreak/>
         <w:t>Idag ska vi implementera datum till vår kalender, då vi behöver ha datum som visas i våra vyer. Alla behöver göra lite på det, men saker som man hållit på med innan får man också jobba med. Nu på morgonen ska vi hålla på med en uppgift vi fått av Terese.</w:t>
+      </w:r>
+    </w:p>
+    <w:p>
+      <w:r>
+        <w:t>2016-12-07</w:t>
+      </w:r>
+    </w:p>
+    <w:p>
+      <w:r>
+        <w:t xml:space="preserve">Igår: </w:t>
+      </w:r>
+      <w:r>
+        <w:t>Kalender finns nu på alla vyer och är nästan helt färdiga.</w:t>
+      </w:r>
+      <w:r>
+        <w:t xml:space="preserve"> Dennis gjorde dubbelklick</w:t>
+      </w:r>
+      <w:r>
+        <w:t xml:space="preserve"> </w:t>
+      </w:r>
+      <w:r>
+        <w:t>grunkor och mollijoxer så man kan klicka fram lägg till event och började göra om lägg till event till ett objekt.</w:t>
+      </w:r>
+      <w:r>
+        <w:t xml:space="preserve"> Pontus gjorde om layout i vecko vyn och lade till datum och kalender saker.</w:t>
+      </w:r>
+      <w:r>
+        <w:t xml:space="preserve"> Emma fixade med kalendern till månad och är nästan klar.</w:t>
+      </w:r>
+    </w:p>
+    <w:p>
+      <w:r>
+        <w:t>Idag ska vi:</w:t>
+      </w:r>
+      <w:r>
+        <w:t xml:space="preserve"> Dennis ska göra klart event objekten och sen ska han göra en overhaul på tidslogiken.</w:t>
+      </w:r>
+      <w:r>
+        <w:t xml:space="preserve"> Emma ska gråa ut saker på månadsvyn och sen kanske börja med en kommande events panel.</w:t>
+      </w:r>
+      <w:r>
+        <w:t xml:space="preserve"> Pontus ska </w:t>
+      </w:r>
+      <w:r>
+        <w:t>en overhaul på gridbag grejerna i window.</w:t>
       </w:r>
       <w:bookmarkStart w:id="0" w:name="_GoBack"/>
       <w:bookmarkEnd w:id="0"/>
@@ -163,7 +208,7 @@
       </w:pPr>
     </w:pPrDefault>
   </w:docDefaults>
-  <w:latentStyles w:defLockedState="0" w:defUIPriority="99" w:defSemiHidden="0" w:defUnhideWhenUsed="0" w:defQFormat="0" w:count="371">
+  <w:latentStyles w:defLockedState="0" w:defUIPriority="99" w:defSemiHidden="0" w:defUnhideWhenUsed="0" w:defQFormat="0" w:count="372">
     <w:lsdException w:name="Normal" w:uiPriority="0" w:qFormat="1"/>
     <w:lsdException w:name="heading 1" w:uiPriority="9" w:qFormat="1"/>
     <w:lsdException w:name="heading 2" w:semiHidden="1" w:uiPriority="9" w:unhideWhenUsed="1" w:qFormat="1"/>
@@ -269,7 +314,6 @@
     <w:lsdException w:name="HTML Sample" w:semiHidden="1" w:unhideWhenUsed="1"/>
     <w:lsdException w:name="HTML Typewriter" w:semiHidden="1" w:unhideWhenUsed="1"/>
     <w:lsdException w:name="HTML Variable" w:semiHidden="1" w:unhideWhenUsed="1"/>
-    <w:lsdException w:name="Normal Table" w:semiHidden="1" w:unhideWhenUsed="1"/>
     <w:lsdException w:name="annotation subject" w:semiHidden="1" w:unhideWhenUsed="1"/>
     <w:lsdException w:name="No List" w:semiHidden="1" w:unhideWhenUsed="1"/>
     <w:lsdException w:name="Outline List 1" w:semiHidden="1" w:unhideWhenUsed="1"/>
@@ -316,10 +360,8 @@
     <w:lsdException w:name="Table Subtle 2" w:semiHidden="1" w:unhideWhenUsed="1"/>
     <w:lsdException w:name="Table Web 1" w:semiHidden="1" w:unhideWhenUsed="1"/>
     <w:lsdException w:name="Table Web 2" w:semiHidden="1" w:unhideWhenUsed="1"/>
-    <w:lsdException w:name="Table Web 3" w:semiHidden="1" w:unhideWhenUsed="1"/>
     <w:lsdException w:name="Balloon Text" w:semiHidden="1" w:unhideWhenUsed="1"/>
     <w:lsdException w:name="Table Grid" w:uiPriority="39"/>
-    <w:lsdException w:name="Table Theme" w:semiHidden="1" w:unhideWhenUsed="1"/>
     <w:lsdException w:name="Placeholder Text" w:semiHidden="1"/>
     <w:lsdException w:name="No Spacing" w:uiPriority="1" w:qFormat="1"/>
     <w:lsdException w:name="Light Shading" w:uiPriority="60"/>
@@ -535,6 +577,7 @@
     <w:lsdException w:name="List Table 5 Dark Accent 6" w:uiPriority="50"/>
     <w:lsdException w:name="List Table 6 Colorful Accent 6" w:uiPriority="51"/>
     <w:lsdException w:name="List Table 7 Colorful Accent 6" w:uiPriority="52"/>
+    <w:lsdException w:name="xgraphic" w:semiHidden="1" w:unhideWhenUsed="1"/>
   </w:latentStyles>
   <w:style w:type="paragraph" w:default="1" w:styleId="Normal">
     <w:name w:val="Normal"/>

</xml_diff>

<commit_message>
events i month och week
</commit_message>
<xml_diff>
--- a/documentation/Morgonmöte.docx
+++ b/documentation/Morgonmöte.docx
@@ -1,6 +1,6 @@
 
 <file path=word/document.xml><?xml version="1.0" encoding="utf-8"?>
-<w:document xmlns:wpc="http://schemas.microsoft.com/office/word/2010/wordprocessingCanvas" xmlns:cx="http://schemas.microsoft.com/office/drawing/2014/chartex" xmlns:cx1="http://schemas.microsoft.com/office/drawing/2015/9/8/chartex" xmlns:cx2="http://schemas.microsoft.com/office/drawing/2015/10/21/chartex" xmlns:mc="http://schemas.openxmlformats.org/markup-compatibility/2006" xmlns:o="urn:schemas-microsoft-com:office:office" xmlns:r="http://schemas.openxmlformats.org/officeDocument/2006/relationships" xmlns:m="http://schemas.openxmlformats.org/officeDocument/2006/math" xmlns:v="urn:schemas-microsoft-com:vml" xmlns:wp14="http://schemas.microsoft.com/office/word/2010/wordprocessingDrawing" xmlns:wp="http://schemas.openxmlformats.org/drawingml/2006/wordprocessingDrawing" xmlns:w10="urn:schemas-microsoft-com:office:word" xmlns:w="http://schemas.openxmlformats.org/wordprocessingml/2006/main" xmlns:w14="http://schemas.microsoft.com/office/word/2010/wordml" xmlns:w15="http://schemas.microsoft.com/office/word/2012/wordml" xmlns:w16se="http://schemas.microsoft.com/office/word/2015/wordml/symex" xmlns:wpg="http://schemas.microsoft.com/office/word/2010/wordprocessingGroup" xmlns:wpi="http://schemas.microsoft.com/office/word/2010/wordprocessingInk" xmlns:wne="http://schemas.microsoft.com/office/word/2006/wordml" xmlns:wps="http://schemas.microsoft.com/office/word/2010/wordprocessingShape" mc:Ignorable="w14 w15 w16se wp14">
+<w:document xmlns:wpc="http://schemas.microsoft.com/office/word/2010/wordprocessingCanvas" xmlns:cx="http://schemas.microsoft.com/office/drawing/2014/chartex" xmlns:cx1="http://schemas.microsoft.com/office/drawing/2015/9/8/chartex" xmlns:mc="http://schemas.openxmlformats.org/markup-compatibility/2006" xmlns:o="urn:schemas-microsoft-com:office:office" xmlns:r="http://schemas.openxmlformats.org/officeDocument/2006/relationships" xmlns:m="http://schemas.openxmlformats.org/officeDocument/2006/math" xmlns:v="urn:schemas-microsoft-com:vml" xmlns:wp14="http://schemas.microsoft.com/office/word/2010/wordprocessingDrawing" xmlns:wp="http://schemas.openxmlformats.org/drawingml/2006/wordprocessingDrawing" xmlns:w10="urn:schemas-microsoft-com:office:word" xmlns:w="http://schemas.openxmlformats.org/wordprocessingml/2006/main" xmlns:w14="http://schemas.microsoft.com/office/word/2010/wordml" xmlns:w15="http://schemas.microsoft.com/office/word/2012/wordml" xmlns:w16se="http://schemas.microsoft.com/office/word/2015/wordml/symex" xmlns:wpg="http://schemas.microsoft.com/office/word/2010/wordprocessingGroup" xmlns:wpi="http://schemas.microsoft.com/office/word/2010/wordprocessingInk" xmlns:wne="http://schemas.microsoft.com/office/word/2006/wordml" xmlns:wps="http://schemas.microsoft.com/office/word/2010/wordprocessingShape" mc:Ignorable="w14 w15 w16se wp14">
   <w:body>
     <w:p>
       <w:r>
@@ -28,23 +28,7 @@
     </w:p>
     <w:p>
       <w:r>
-        <w:t xml:space="preserve">Igår så började vi programmera i java Dennis började med att skapa fönstret och den generella </w:t>
-      </w:r>
-      <w:proofErr w:type="spellStart"/>
-      <w:r>
-        <w:t>griden</w:t>
-      </w:r>
-      <w:proofErr w:type="spellEnd"/>
-      <w:r>
-        <w:t xml:space="preserve">, och Emma började med registreringen. Idag ska Emma se till så att formuläret fungerar. Dennis ska fina till den generella </w:t>
-      </w:r>
-      <w:proofErr w:type="spellStart"/>
-      <w:r>
-        <w:t>gridden</w:t>
-      </w:r>
-      <w:proofErr w:type="spellEnd"/>
-      <w:r>
-        <w:t xml:space="preserve"> och möjligt vi börja med att skapa händelser.</w:t>
+        <w:t>Igår så började vi programmera i java Dennis började med att skapa fönstret och den generella griden, och Emma började med registreringen. Idag ska Emma se till så att formuläret fungerar. Dennis ska fina till den generella gridden och möjligt vi börja med att skapa händelser.</w:t>
       </w:r>
     </w:p>
     <w:p>
@@ -99,23 +83,7 @@
     </w:p>
     <w:p>
       <w:r>
-        <w:t xml:space="preserve">Igår så fortsatte Dennis med händelsehanteraren, Emma började med layouten för vecka, månad och dag. </w:t>
-      </w:r>
-      <w:proofErr w:type="spellStart"/>
-      <w:r>
-        <w:t>Ponuts</w:t>
-      </w:r>
-      <w:proofErr w:type="spellEnd"/>
-      <w:r>
-        <w:t xml:space="preserve"> höll på med </w:t>
-      </w:r>
-      <w:proofErr w:type="spellStart"/>
-      <w:r>
-        <w:t>navbaren</w:t>
-      </w:r>
-      <w:proofErr w:type="spellEnd"/>
-      <w:r>
-        <w:t>.</w:t>
+        <w:t>Igår så fortsatte Dennis med händelsehanteraren, Emma började med layouten för vecka, månad och dag. Ponuts höll på med navbaren.</w:t>
       </w:r>
     </w:p>
     <w:p>
@@ -185,26 +153,10 @@
         <w:t xml:space="preserve"> </w:t>
       </w:r>
       <w:r>
-        <w:t xml:space="preserve">grunkor och </w:t>
-      </w:r>
-      <w:proofErr w:type="spellStart"/>
-      <w:r>
-        <w:t>mollijoxer</w:t>
-      </w:r>
-      <w:proofErr w:type="spellEnd"/>
-      <w:r>
-        <w:t xml:space="preserve"> så man kan klicka fram lägg till event och började göra om lägg till event till ett objekt.</w:t>
-      </w:r>
-      <w:r>
-        <w:t xml:space="preserve"> Pontus gjorde om layout i </w:t>
-      </w:r>
-      <w:proofErr w:type="spellStart"/>
-      <w:r>
-        <w:t>vecko</w:t>
-      </w:r>
-      <w:proofErr w:type="spellEnd"/>
-      <w:r>
-        <w:t xml:space="preserve"> vyn och lade till datum och kalender saker.</w:t>
+        <w:t>grunkor och mollijoxer så man kan klicka fram lägg till event och började göra om lägg till event till ett objekt.</w:t>
+      </w:r>
+      <w:r>
+        <w:t xml:space="preserve"> Pontus gjorde om layout i vecko vyn och lade till datum och kalender saker.</w:t>
       </w:r>
       <w:r>
         <w:t xml:space="preserve"> Emma fixade med kalendern till månad och är nästan klar.</w:t>
@@ -215,15 +167,7 @@
         <w:t>Idag ska vi:</w:t>
       </w:r>
       <w:r>
-        <w:t xml:space="preserve"> Dennis ska göra klart event objekten och sen ska han göra en </w:t>
-      </w:r>
-      <w:proofErr w:type="spellStart"/>
-      <w:r>
-        <w:t>overhaul</w:t>
-      </w:r>
-      <w:proofErr w:type="spellEnd"/>
-      <w:r>
-        <w:t xml:space="preserve"> på tidslogiken.</w:t>
+        <w:t xml:space="preserve"> Dennis ska göra klart event objekten och sen ska han göra en overhaul på tidslogiken.</w:t>
       </w:r>
       <w:r>
         <w:t xml:space="preserve"> Emma ska gråa ut saker på månadsvyn och sen kanske börja med en kommande events panel.</w:t>
@@ -232,197 +176,143 @@
         <w:t xml:space="preserve"> Pontus ska </w:t>
       </w:r>
       <w:r>
-        <w:t xml:space="preserve">en </w:t>
-      </w:r>
-      <w:proofErr w:type="spellStart"/>
-      <w:r>
-        <w:t>overhaul</w:t>
-      </w:r>
-      <w:proofErr w:type="spellEnd"/>
-      <w:r>
-        <w:t xml:space="preserve"> på </w:t>
-      </w:r>
-      <w:proofErr w:type="spellStart"/>
-      <w:r>
-        <w:t>gridbag</w:t>
-      </w:r>
-      <w:proofErr w:type="spellEnd"/>
-      <w:r>
-        <w:t xml:space="preserve"> grejerna i </w:t>
-      </w:r>
-      <w:proofErr w:type="spellStart"/>
-      <w:r>
-        <w:t>window</w:t>
-      </w:r>
-      <w:proofErr w:type="spellEnd"/>
+        <w:t>en overhaul på gridbag grejerna i window.</w:t>
+      </w:r>
+    </w:p>
+    <w:p>
+      <w:r>
+        <w:t>2016-12-08</w:t>
+      </w:r>
+    </w:p>
+    <w:p>
+      <w:r>
+        <w:t>Igår: Pontus fick klart det nya gridsystemet som använder GridLayout och BorderLayout och inte GridBag.</w:t>
+      </w:r>
+      <w:r>
+        <w:t xml:space="preserve"> Emma ändrade vad som händer när man klickar på månadstabellen och försökte göra så att dagar som inte tillhör månaden är gråade.</w:t>
+      </w:r>
+      <w:r>
+        <w:t xml:space="preserve"> Dennis </w:t>
+      </w:r>
+      <w:r>
+        <w:t>har nästan gjort klart den nya timelogic klassen. Han har bara några funktioner kvar.</w:t>
+      </w:r>
+    </w:p>
+    <w:p>
+      <w:r>
+        <w:t>Idag:</w:t>
+      </w:r>
+      <w:r>
+        <w:t xml:space="preserve"> Först ska vi redovisa saker på Terese lektion.</w:t>
+      </w:r>
+      <w:r>
+        <w:t xml:space="preserve"> Sen ska Dennis göra klart tidslogiken, Emma ska göra klart en sak på kalender sen göra uppkommande händelser. </w:t>
+      </w:r>
+      <w:r>
+        <w:t>Pontus ska ändra storleken på vyerna så de passar in i den nya gridden och sen inbjudningar.</w:t>
+      </w:r>
+    </w:p>
+    <w:p>
+      <w:r>
+        <w:t>2016-12-09</w:t>
+      </w:r>
+    </w:p>
+    <w:p>
+      <w:r>
+        <w:t>Igår: Dennis Blev klar med att göra om tidslogiken och började med att se till så man kan navigera mellan datumen. Emma Började med kommande händelser. Pontus började med att få fram inbjudningar.</w:t>
+      </w:r>
+    </w:p>
+    <w:p>
+      <w:r>
+        <w:t>Idag: Dennis ska  jobba med navigationen samt fixa en tids bugg. Emma fortsätter med kommande händelser. Pontus så också fortsätta med  att få fram inbjudningar.</w:t>
+      </w:r>
+    </w:p>
+    <w:p>
+      <w:r>
+        <w:t>2016-12-12</w:t>
+      </w:r>
+    </w:p>
+    <w:p>
+      <w:r>
+        <w:t xml:space="preserve"> </w:t>
+      </w:r>
+      <w:r>
+        <w:t xml:space="preserve">I fredags + helgen: </w:t>
+      </w:r>
+      <w:r>
+        <w:t>Dennis höll på med att navigera i kalendern med pilarna under fredagen men kunde inte sluta tänka på problemen så han gjorde klart det hemma för att få vila.</w:t>
+      </w:r>
+      <w:r>
+        <w:t xml:space="preserve"> Emma höll på med att måla ut evenemang i </w:t>
+      </w:r>
+      <w:r>
+        <w:t>kommande händelser</w:t>
+      </w:r>
+      <w:r>
+        <w:t xml:space="preserve">. </w:t>
+      </w:r>
+      <w:r>
+        <w:t>Pontus fixade layout, scroll och en liten början på förfrågningspanelen.</w:t>
+      </w:r>
+    </w:p>
+    <w:p>
+      <w:r>
+        <w:t xml:space="preserve">Idag: </w:t>
+      </w:r>
+      <w:r>
+        <w:t>Emma ska jobba vidare på det hon gjorde i fredags. Pontus ska också jobba vidare på förfrågningarna och De</w:t>
+      </w:r>
+      <w:r>
+        <w:t>n</w:t>
+      </w:r>
+      <w:r>
+        <w:t>nis</w:t>
+      </w:r>
+      <w:r>
+        <w:t xml:space="preserve"> ska </w:t>
+      </w:r>
+      <w:r>
+        <w:t>måla ut händelser i kalendrarna</w:t>
+      </w:r>
       <w:r>
         <w:t>.</w:t>
       </w:r>
-    </w:p>
-    <w:p>
-      <w:r>
-        <w:t>2016-12-08</w:t>
-      </w:r>
-    </w:p>
-    <w:p>
-      <w:r>
-        <w:t xml:space="preserve">Igår: Pontus fick klart det nya </w:t>
-      </w:r>
-      <w:proofErr w:type="spellStart"/>
-      <w:r>
-        <w:t>gridsystemet</w:t>
-      </w:r>
-      <w:proofErr w:type="spellEnd"/>
-      <w:r>
-        <w:t xml:space="preserve"> som använder </w:t>
-      </w:r>
-      <w:proofErr w:type="spellStart"/>
-      <w:r>
-        <w:t>GridLayout</w:t>
-      </w:r>
-      <w:proofErr w:type="spellEnd"/>
-      <w:r>
-        <w:t xml:space="preserve"> och </w:t>
-      </w:r>
-      <w:proofErr w:type="spellStart"/>
-      <w:r>
-        <w:t>BorderLayout</w:t>
-      </w:r>
-      <w:proofErr w:type="spellEnd"/>
-      <w:r>
-        <w:t xml:space="preserve"> och inte </w:t>
-      </w:r>
-      <w:proofErr w:type="spellStart"/>
-      <w:r>
-        <w:t>GridBag</w:t>
-      </w:r>
-      <w:proofErr w:type="spellEnd"/>
-      <w:r>
-        <w:t>.</w:t>
-      </w:r>
-      <w:r>
-        <w:t xml:space="preserve"> Emma ändrade vad som händer när man klickar på månadstabellen och försökte göra så att dagar som inte tillhör månaden är </w:t>
-      </w:r>
-      <w:proofErr w:type="spellStart"/>
-      <w:r>
-        <w:t>gråade</w:t>
-      </w:r>
-      <w:proofErr w:type="spellEnd"/>
-      <w:r>
-        <w:t>.</w:t>
-      </w:r>
-      <w:r>
-        <w:t xml:space="preserve"> Dennis </w:t>
-      </w:r>
-      <w:r>
-        <w:t xml:space="preserve">har nästan gjort klart den nya </w:t>
-      </w:r>
-      <w:proofErr w:type="spellStart"/>
-      <w:r>
-        <w:t>timelogic</w:t>
-      </w:r>
-      <w:proofErr w:type="spellEnd"/>
-      <w:r>
-        <w:t xml:space="preserve"> klassen. Han har bara några funktioner kvar.</w:t>
-      </w:r>
-    </w:p>
-    <w:p>
-      <w:r>
-        <w:t>Idag:</w:t>
-      </w:r>
-      <w:r>
-        <w:t xml:space="preserve"> Först ska vi redovisa saker på Terese lektion.</w:t>
-      </w:r>
-      <w:r>
-        <w:t xml:space="preserve"> Sen ska Dennis göra klart tidslogiken, Emma ska göra klart en sak på kalender sen göra uppkommande händelser. </w:t>
-      </w:r>
-      <w:r>
-        <w:t xml:space="preserve">Pontus ska ändra storleken på vyerna så de passar in i den nya </w:t>
-      </w:r>
-      <w:proofErr w:type="spellStart"/>
-      <w:r>
-        <w:t>gridden</w:t>
-      </w:r>
-      <w:proofErr w:type="spellEnd"/>
-      <w:r>
-        <w:t xml:space="preserve"> och sen inbjudningar.</w:t>
-      </w:r>
-    </w:p>
-    <w:p>
-      <w:r>
-        <w:t>2016-12-09</w:t>
-      </w:r>
-    </w:p>
-    <w:p>
-      <w:r>
-        <w:t>Igår: Dennis Blev klar med att göra om tidslogiken och började med att se till så man kan navigera mellan datumen. Emma Började med kommande händelser. Pontus började med att få fram inbjudningar.</w:t>
-      </w:r>
-    </w:p>
-    <w:p>
-      <w:r>
-        <w:t>Idag: Dennis ska  jobba med navigationen samt fixa en tids bugg. Emma fortsätter med kommande händelser. Pontus så också fortsätta med  att få fram inbjudningar.</w:t>
-      </w:r>
-    </w:p>
-    <w:p>
-      <w:r>
-        <w:t>2016-12-12</w:t>
-      </w:r>
-    </w:p>
-    <w:p>
       <w:r>
         <w:t xml:space="preserve"> </w:t>
       </w:r>
-      <w:r>
-        <w:t xml:space="preserve">I fredags + helgen: </w:t>
-      </w:r>
-      <w:r>
-        <w:t>Dennis höll på med att navigera i kalendern med pilarna under fredagen men kunde inte sluta tänka på problemen så han gjorde klart det hemma för att få vila.</w:t>
-      </w:r>
-      <w:r>
-        <w:t xml:space="preserve"> Emma höll på med att måla ut evenemang i </w:t>
-      </w:r>
-      <w:r>
-        <w:t>kommande händelser</w:t>
-      </w:r>
-      <w:r>
-        <w:t xml:space="preserve">. </w:t>
-      </w:r>
-      <w:r>
-        <w:t xml:space="preserve">Pontus fixade layout, </w:t>
-      </w:r>
-      <w:proofErr w:type="spellStart"/>
-      <w:r>
-        <w:t>scroll</w:t>
-      </w:r>
-      <w:proofErr w:type="spellEnd"/>
-      <w:r>
-        <w:t xml:space="preserve"> och en liten början på förfrågningspanelen.</w:t>
-      </w:r>
-    </w:p>
-    <w:p>
-      <w:r>
-        <w:t xml:space="preserve">Idag: </w:t>
-      </w:r>
-      <w:r>
-        <w:t>Emma ska jobba vidare på det hon gjorde i fredags. Pont</w:t>
+    </w:p>
+    <w:p>
+      <w:r>
+        <w:t>2016-12-13</w:t>
+      </w:r>
+    </w:p>
+    <w:p>
+      <w:r>
+        <w:t>Igår: Dennis började med att visa events i vyerna och blev nästan klar med månadsvyn. Emma jobbade med kommande händelser, Pontus jobbade med inbjudnigar</w:t>
+      </w:r>
+    </w:p>
+    <w:p>
+      <w:r>
+        <w:t xml:space="preserve">Idag Pontus ska jobba med att visa vem som har bjudit in dig, Dennis ska fortsäatta med att visa events. Emma ska jobba med att få fönstret att uppdateras och få tabellen att linebreaka. </w:t>
+      </w:r>
+    </w:p>
+    <w:p>
+      <w:r>
+        <w:t>2016-12-14</w:t>
+      </w:r>
+    </w:p>
+    <w:p>
+      <w:r>
+        <w:lastRenderedPageBreak/>
+        <w:t>Igår: Dennis blev klar med visa events i månadsvyn och veckovyn. Emma ändrade på hur uppcoming events fungerade. Pontus gjorde klart visa detaljer på events samt det mesta i requestlogic.</w:t>
+      </w:r>
+    </w:p>
+    <w:p>
+      <w:r>
+        <w:t>Idag: Pontus ska göra det sista på alla request. Emma ska fortsätta med uppkommande events och Dennis ska göra klart events i veckvyn.</w:t>
       </w:r>
       <w:bookmarkStart w:id="0" w:name="_GoBack"/>
       <w:bookmarkEnd w:id="0"/>
-      <w:r>
-        <w:t>us ska också jobba vidare på förfrågningarna och Denis</w:t>
-      </w:r>
-      <w:r>
-        <w:t xml:space="preserve"> ska </w:t>
-      </w:r>
-      <w:r>
-        <w:t>måla ut händelser i kalendrarna</w:t>
-      </w:r>
-      <w:r>
-        <w:t>.</w:t>
-      </w:r>
-      <w:r>
-        <w:t xml:space="preserve"> </w:t>
-      </w:r>
     </w:p>
     <w:sectPr>
       <w:pgSz w:w="11906" w:h="16838"/>
@@ -451,7 +341,7 @@
       </w:pPr>
     </w:pPrDefault>
   </w:docDefaults>
-  <w:latentStyles w:defLockedState="0" w:defUIPriority="99" w:defSemiHidden="0" w:defUnhideWhenUsed="0" w:defQFormat="0" w:count="372">
+  <w:latentStyles w:defLockedState="0" w:defUIPriority="99" w:defSemiHidden="0" w:defUnhideWhenUsed="0" w:defQFormat="0" w:count="371">
     <w:lsdException w:name="Normal" w:uiPriority="0" w:qFormat="1"/>
     <w:lsdException w:name="heading 1" w:uiPriority="9" w:qFormat="1"/>
     <w:lsdException w:name="heading 2" w:semiHidden="1" w:uiPriority="9" w:unhideWhenUsed="1" w:qFormat="1"/>
@@ -557,6 +447,7 @@
     <w:lsdException w:name="HTML Sample" w:semiHidden="1" w:unhideWhenUsed="1"/>
     <w:lsdException w:name="HTML Typewriter" w:semiHidden="1" w:unhideWhenUsed="1"/>
     <w:lsdException w:name="HTML Variable" w:semiHidden="1" w:unhideWhenUsed="1"/>
+    <w:lsdException w:name="Normal Table" w:semiHidden="1" w:unhideWhenUsed="1"/>
     <w:lsdException w:name="annotation subject" w:semiHidden="1" w:unhideWhenUsed="1"/>
     <w:lsdException w:name="No List" w:semiHidden="1" w:unhideWhenUsed="1"/>
     <w:lsdException w:name="Outline List 1" w:semiHidden="1" w:unhideWhenUsed="1"/>
@@ -603,8 +494,10 @@
     <w:lsdException w:name="Table Subtle 2" w:semiHidden="1" w:unhideWhenUsed="1"/>
     <w:lsdException w:name="Table Web 1" w:semiHidden="1" w:unhideWhenUsed="1"/>
     <w:lsdException w:name="Table Web 2" w:semiHidden="1" w:unhideWhenUsed="1"/>
+    <w:lsdException w:name="Table Web 3" w:semiHidden="1" w:unhideWhenUsed="1"/>
     <w:lsdException w:name="Balloon Text" w:semiHidden="1" w:unhideWhenUsed="1"/>
     <w:lsdException w:name="Table Grid" w:uiPriority="39"/>
+    <w:lsdException w:name="Table Theme" w:semiHidden="1" w:unhideWhenUsed="1"/>
     <w:lsdException w:name="Placeholder Text" w:semiHidden="1"/>
     <w:lsdException w:name="No Spacing" w:uiPriority="1" w:qFormat="1"/>
     <w:lsdException w:name="Light Shading" w:uiPriority="60"/>
@@ -820,7 +713,6 @@
     <w:lsdException w:name="List Table 5 Dark Accent 6" w:uiPriority="50"/>
     <w:lsdException w:name="List Table 6 Colorful Accent 6" w:uiPriority="51"/>
     <w:lsdException w:name="List Table 7 Colorful Accent 6" w:uiPriority="52"/>
-    <w:lsdException w:name="xgraphic" w:semiHidden="1" w:unhideWhenUsed="1"/>
   </w:latentStyles>
   <w:style w:type="paragraph" w:default="1" w:styleId="Normal">
     <w:name w:val="Normal"/>

</xml_diff>